<commit_message>
looked at ScriptableObjects more
</commit_message>
<xml_diff>
--- a/StuffTracking/KyleKing_TimeSheet_Week18.docx
+++ b/StuffTracking/KyleKing_TimeSheet_Week18.docx
@@ -138,6 +138,13 @@
               <w:t xml:space="preserve"> PM</w:t>
             </w:r>
           </w:p>
+          <w:p/>
+          <w:p/>
+          <w:p>
+            <w:r>
+              <w:t>8:30 – 10:00 PM</w:t>
+            </w:r>
+          </w:p>
         </w:tc>
         <w:tc>
           <w:tcPr>
@@ -157,6 +164,11 @@
           <w:p>
             <w:r>
               <w:t>Learned about the implicit and explicit keywords, looked a little more into ScriptableObjects.</w:t>
+            </w:r>
+          </w:p>
+          <w:p>
+            <w:r>
+              <w:t>Tried writing pseudo code for ScriptableObjects and what not.</w:t>
             </w:r>
           </w:p>
         </w:tc>
@@ -179,13 +191,27 @@
           <w:tcPr>
             <w:tcW w:w="3117" w:type="dxa"/>
           </w:tcPr>
-          <w:p/>
+          <w:p>
+            <w:r>
+              <w:t>9:10 – 9:50 AM</w:t>
+            </w:r>
+          </w:p>
         </w:tc>
         <w:tc>
           <w:tcPr>
             <w:tcW w:w="3117" w:type="dxa"/>
           </w:tcPr>
-          <w:p/>
+          <w:p>
+            <w:r>
+              <w:t xml:space="preserve">Can, in fact, look at </w:t>
+            </w:r>
+            <w:r>
+              <w:t xml:space="preserve">the C# files on the Unite 2017 GitHub repository. </w:t>
+            </w:r>
+            <w:r>
+              <w:t>There’s actually a Unity Package (findable in Project window, under Packages) called EventSystem, and you can look at its script (it’s made by the actual Unity Devs).</w:t>
+            </w:r>
+          </w:p>
         </w:tc>
       </w:tr>
       <w:tr>
@@ -1238,59 +1264,6 @@
 </file>
 
 <file path=customXml/item1.xml><?xml version="1.0" encoding="utf-8"?>
-<p:properties xmlns:p="http://schemas.microsoft.com/office/2006/metadata/properties" xmlns:xsi="http://www.w3.org/2001/XMLSchema-instance" xmlns:pc="http://schemas.microsoft.com/office/infopath/2007/PartnerControls">
-  <documentManagement>
-    <Invited_Students xmlns="82256a1b-9f38-4c4c-91e5-29854cada989" xsi:nil="true"/>
-    <_ip_UnifiedCompliancePolicyUIAction xmlns="http://schemas.microsoft.com/sharepoint/v3" xsi:nil="true"/>
-    <CultureName xmlns="82256a1b-9f38-4c4c-91e5-29854cada989" xsi:nil="true"/>
-    <Students xmlns="82256a1b-9f38-4c4c-91e5-29854cada989">
-      <UserInfo>
-        <DisplayName/>
-        <AccountId xsi:nil="true"/>
-        <AccountType/>
-      </UserInfo>
-    </Students>
-    <Templates xmlns="82256a1b-9f38-4c4c-91e5-29854cada989" xsi:nil="true"/>
-    <Owner xmlns="82256a1b-9f38-4c4c-91e5-29854cada989">
-      <UserInfo>
-        <DisplayName/>
-        <AccountId xsi:nil="true"/>
-        <AccountType/>
-      </UserInfo>
-    </Owner>
-    <Teachers xmlns="82256a1b-9f38-4c4c-91e5-29854cada989">
-      <UserInfo>
-        <DisplayName/>
-        <AccountId xsi:nil="true"/>
-        <AccountType/>
-      </UserInfo>
-    </Teachers>
-    <Student_Groups xmlns="82256a1b-9f38-4c4c-91e5-29854cada989">
-      <UserInfo>
-        <DisplayName/>
-        <AccountId xsi:nil="true"/>
-        <AccountType/>
-      </UserInfo>
-    </Student_Groups>
-    <Distribution_Groups xmlns="82256a1b-9f38-4c4c-91e5-29854cada989" xsi:nil="true"/>
-    <Is_Collaboration_Space_Locked xmlns="82256a1b-9f38-4c4c-91e5-29854cada989" xsi:nil="true"/>
-    <Invited_Teachers xmlns="82256a1b-9f38-4c4c-91e5-29854cada989" xsi:nil="true"/>
-    <LMS_Mappings xmlns="82256a1b-9f38-4c4c-91e5-29854cada989" xsi:nil="true"/>
-    <NotebookType xmlns="82256a1b-9f38-4c4c-91e5-29854cada989" xsi:nil="true"/>
-    <_ip_UnifiedCompliancePolicyProperties xmlns="http://schemas.microsoft.com/sharepoint/v3" xsi:nil="true"/>
-    <Has_Teacher_Only_SectionGroup xmlns="82256a1b-9f38-4c4c-91e5-29854cada989" xsi:nil="true"/>
-    <Math_Settings xmlns="82256a1b-9f38-4c4c-91e5-29854cada989" xsi:nil="true"/>
-    <DefaultSectionNames xmlns="82256a1b-9f38-4c4c-91e5-29854cada989" xsi:nil="true"/>
-    <AppVersion xmlns="82256a1b-9f38-4c4c-91e5-29854cada989" xsi:nil="true"/>
-    <FolderType xmlns="82256a1b-9f38-4c4c-91e5-29854cada989" xsi:nil="true"/>
-    <TeamsChannelId xmlns="82256a1b-9f38-4c4c-91e5-29854cada989" xsi:nil="true"/>
-    <IsNotebookLocked xmlns="82256a1b-9f38-4c4c-91e5-29854cada989" xsi:nil="true"/>
-    <Self_Registration_Enabled xmlns="82256a1b-9f38-4c4c-91e5-29854cada989" xsi:nil="true"/>
-  </documentManagement>
-</p:properties>
-</file>
-
-<file path=customXml/item2.xml><?xml version="1.0" encoding="utf-8"?>
 <ct:contentTypeSchema xmlns:ct="http://schemas.microsoft.com/office/2006/metadata/contentType" xmlns:ma="http://schemas.microsoft.com/office/2006/metadata/properties/metaAttributes" ct:_="" ma:_="" ma:contentTypeName="Document" ma:contentTypeID="0x010100AC977DB636FAC046B39EFB0EDCA79FB9" ma:contentTypeVersion="35" ma:contentTypeDescription="Create a new document." ma:contentTypeScope="" ma:versionID="0f64df24c85279f01587ad2aa5aed291">
   <xsd:schema xmlns:xsd="http://www.w3.org/2001/XMLSchema" xmlns:xs="http://www.w3.org/2001/XMLSchema" xmlns:p="http://schemas.microsoft.com/office/2006/metadata/properties" xmlns:ns1="http://schemas.microsoft.com/sharepoint/v3" xmlns:ns3="9e962e79-3fd0-4a6e-bcbc-b3738a4df2d9" xmlns:ns4="82256a1b-9f38-4c4c-91e5-29854cada989" targetNamespace="http://schemas.microsoft.com/office/2006/metadata/properties" ma:root="true" ma:fieldsID="86f674dd3b581b7c6038a385992766ca" ns1:_="" ns3:_="" ns4:_="">
     <xsd:import namespace="http://schemas.microsoft.com/sharepoint/v3"/>
@@ -1718,6 +1691,59 @@
 </ct:contentTypeSchema>
 </file>
 
+<file path=customXml/item2.xml><?xml version="1.0" encoding="utf-8"?>
+<p:properties xmlns:p="http://schemas.microsoft.com/office/2006/metadata/properties" xmlns:xsi="http://www.w3.org/2001/XMLSchema-instance" xmlns:pc="http://schemas.microsoft.com/office/infopath/2007/PartnerControls">
+  <documentManagement>
+    <Invited_Students xmlns="82256a1b-9f38-4c4c-91e5-29854cada989" xsi:nil="true"/>
+    <_ip_UnifiedCompliancePolicyUIAction xmlns="http://schemas.microsoft.com/sharepoint/v3" xsi:nil="true"/>
+    <CultureName xmlns="82256a1b-9f38-4c4c-91e5-29854cada989" xsi:nil="true"/>
+    <Students xmlns="82256a1b-9f38-4c4c-91e5-29854cada989">
+      <UserInfo>
+        <DisplayName/>
+        <AccountId xsi:nil="true"/>
+        <AccountType/>
+      </UserInfo>
+    </Students>
+    <Templates xmlns="82256a1b-9f38-4c4c-91e5-29854cada989" xsi:nil="true"/>
+    <Owner xmlns="82256a1b-9f38-4c4c-91e5-29854cada989">
+      <UserInfo>
+        <DisplayName/>
+        <AccountId xsi:nil="true"/>
+        <AccountType/>
+      </UserInfo>
+    </Owner>
+    <Teachers xmlns="82256a1b-9f38-4c4c-91e5-29854cada989">
+      <UserInfo>
+        <DisplayName/>
+        <AccountId xsi:nil="true"/>
+        <AccountType/>
+      </UserInfo>
+    </Teachers>
+    <Student_Groups xmlns="82256a1b-9f38-4c4c-91e5-29854cada989">
+      <UserInfo>
+        <DisplayName/>
+        <AccountId xsi:nil="true"/>
+        <AccountType/>
+      </UserInfo>
+    </Student_Groups>
+    <Distribution_Groups xmlns="82256a1b-9f38-4c4c-91e5-29854cada989" xsi:nil="true"/>
+    <Is_Collaboration_Space_Locked xmlns="82256a1b-9f38-4c4c-91e5-29854cada989" xsi:nil="true"/>
+    <Invited_Teachers xmlns="82256a1b-9f38-4c4c-91e5-29854cada989" xsi:nil="true"/>
+    <LMS_Mappings xmlns="82256a1b-9f38-4c4c-91e5-29854cada989" xsi:nil="true"/>
+    <NotebookType xmlns="82256a1b-9f38-4c4c-91e5-29854cada989" xsi:nil="true"/>
+    <_ip_UnifiedCompliancePolicyProperties xmlns="http://schemas.microsoft.com/sharepoint/v3" xsi:nil="true"/>
+    <Has_Teacher_Only_SectionGroup xmlns="82256a1b-9f38-4c4c-91e5-29854cada989" xsi:nil="true"/>
+    <Math_Settings xmlns="82256a1b-9f38-4c4c-91e5-29854cada989" xsi:nil="true"/>
+    <DefaultSectionNames xmlns="82256a1b-9f38-4c4c-91e5-29854cada989" xsi:nil="true"/>
+    <AppVersion xmlns="82256a1b-9f38-4c4c-91e5-29854cada989" xsi:nil="true"/>
+    <FolderType xmlns="82256a1b-9f38-4c4c-91e5-29854cada989" xsi:nil="true"/>
+    <TeamsChannelId xmlns="82256a1b-9f38-4c4c-91e5-29854cada989" xsi:nil="true"/>
+    <IsNotebookLocked xmlns="82256a1b-9f38-4c4c-91e5-29854cada989" xsi:nil="true"/>
+    <Self_Registration_Enabled xmlns="82256a1b-9f38-4c4c-91e5-29854cada989" xsi:nil="true"/>
+  </documentManagement>
+</p:properties>
+</file>
+
 <file path=customXml/item3.xml><?xml version="1.0" encoding="utf-8"?>
 <?mso-contentType ?>
 <FormTemplates xmlns="http://schemas.microsoft.com/sharepoint/v3/contenttype/forms">
@@ -1728,17 +1754,6 @@
 </file>
 
 <file path=customXml/itemProps1.xml><?xml version="1.0" encoding="utf-8"?>
-<ds:datastoreItem xmlns:ds="http://schemas.openxmlformats.org/officeDocument/2006/customXml" ds:itemID="{A7B6D8A2-0BF9-44CD-8726-775300BCAE19}">
-  <ds:schemaRefs>
-    <ds:schemaRef ds:uri="http://schemas.microsoft.com/office/2006/metadata/properties"/>
-    <ds:schemaRef ds:uri="http://schemas.microsoft.com/office/infopath/2007/PartnerControls"/>
-    <ds:schemaRef ds:uri="82256a1b-9f38-4c4c-91e5-29854cada989"/>
-    <ds:schemaRef ds:uri="http://schemas.microsoft.com/sharepoint/v3"/>
-  </ds:schemaRefs>
-</ds:datastoreItem>
-</file>
-
-<file path=customXml/itemProps2.xml><?xml version="1.0" encoding="utf-8"?>
 <ds:datastoreItem xmlns:ds="http://schemas.openxmlformats.org/officeDocument/2006/customXml" ds:itemID="{B3A53517-14D3-469E-B80F-426F8B4ABBD1}">
   <ds:schemaRefs>
     <ds:schemaRef ds:uri="http://schemas.microsoft.com/office/2006/metadata/contentType"/>
@@ -1758,6 +1773,17 @@
 </ds:datastoreItem>
 </file>
 
+<file path=customXml/itemProps2.xml><?xml version="1.0" encoding="utf-8"?>
+<ds:datastoreItem xmlns:ds="http://schemas.openxmlformats.org/officeDocument/2006/customXml" ds:itemID="{A7B6D8A2-0BF9-44CD-8726-775300BCAE19}">
+  <ds:schemaRefs>
+    <ds:schemaRef ds:uri="http://schemas.microsoft.com/office/2006/metadata/properties"/>
+    <ds:schemaRef ds:uri="http://schemas.microsoft.com/office/infopath/2007/PartnerControls"/>
+    <ds:schemaRef ds:uri="82256a1b-9f38-4c4c-91e5-29854cada989"/>
+    <ds:schemaRef ds:uri="http://schemas.microsoft.com/sharepoint/v3"/>
+  </ds:schemaRefs>
+</ds:datastoreItem>
+</file>
+
 <file path=customXml/itemProps3.xml><?xml version="1.0" encoding="utf-8"?>
 <ds:datastoreItem xmlns:ds="http://schemas.openxmlformats.org/officeDocument/2006/customXml" ds:itemID="{6BC8CCD1-7407-482F-A9C3-75CD6F024822}">
   <ds:schemaRefs>

</xml_diff>

<commit_message>
studied Unity events w/ SOs
</commit_message>
<xml_diff>
--- a/StuffTracking/KyleKing_TimeSheet_Week18.docx
+++ b/StuffTracking/KyleKing_TimeSheet_Week18.docx
@@ -196,6 +196,19 @@
               <w:t>9:10 – 9:50 AM</w:t>
             </w:r>
           </w:p>
+          <w:p/>
+          <w:p/>
+          <w:p/>
+          <w:p/>
+          <w:p/>
+          <w:p/>
+          <w:p/>
+          <w:p/>
+          <w:p>
+            <w:r>
+              <w:t>2:50 – 3:15 PM</w:t>
+            </w:r>
+          </w:p>
         </w:tc>
         <w:tc>
           <w:tcPr>
@@ -210,6 +223,11 @@
             </w:r>
             <w:r>
               <w:t>There’s actually a Unity Package (findable in Project window, under Packages) called EventSystem, and you can look at its script (it’s made by the actual Unity Devs).</w:t>
+            </w:r>
+          </w:p>
+          <w:p>
+            <w:r>
+              <w:t>Looked at Events using ScriptableObjects more closely</w:t>
             </w:r>
           </w:p>
         </w:tc>
@@ -1264,6 +1282,59 @@
 </file>
 
 <file path=customXml/item1.xml><?xml version="1.0" encoding="utf-8"?>
+<p:properties xmlns:p="http://schemas.microsoft.com/office/2006/metadata/properties" xmlns:xsi="http://www.w3.org/2001/XMLSchema-instance" xmlns:pc="http://schemas.microsoft.com/office/infopath/2007/PartnerControls">
+  <documentManagement>
+    <Invited_Students xmlns="82256a1b-9f38-4c4c-91e5-29854cada989" xsi:nil="true"/>
+    <_ip_UnifiedCompliancePolicyUIAction xmlns="http://schemas.microsoft.com/sharepoint/v3" xsi:nil="true"/>
+    <CultureName xmlns="82256a1b-9f38-4c4c-91e5-29854cada989" xsi:nil="true"/>
+    <Students xmlns="82256a1b-9f38-4c4c-91e5-29854cada989">
+      <UserInfo>
+        <DisplayName/>
+        <AccountId xsi:nil="true"/>
+        <AccountType/>
+      </UserInfo>
+    </Students>
+    <Templates xmlns="82256a1b-9f38-4c4c-91e5-29854cada989" xsi:nil="true"/>
+    <Owner xmlns="82256a1b-9f38-4c4c-91e5-29854cada989">
+      <UserInfo>
+        <DisplayName/>
+        <AccountId xsi:nil="true"/>
+        <AccountType/>
+      </UserInfo>
+    </Owner>
+    <Teachers xmlns="82256a1b-9f38-4c4c-91e5-29854cada989">
+      <UserInfo>
+        <DisplayName/>
+        <AccountId xsi:nil="true"/>
+        <AccountType/>
+      </UserInfo>
+    </Teachers>
+    <Student_Groups xmlns="82256a1b-9f38-4c4c-91e5-29854cada989">
+      <UserInfo>
+        <DisplayName/>
+        <AccountId xsi:nil="true"/>
+        <AccountType/>
+      </UserInfo>
+    </Student_Groups>
+    <Distribution_Groups xmlns="82256a1b-9f38-4c4c-91e5-29854cada989" xsi:nil="true"/>
+    <Is_Collaboration_Space_Locked xmlns="82256a1b-9f38-4c4c-91e5-29854cada989" xsi:nil="true"/>
+    <Invited_Teachers xmlns="82256a1b-9f38-4c4c-91e5-29854cada989" xsi:nil="true"/>
+    <LMS_Mappings xmlns="82256a1b-9f38-4c4c-91e5-29854cada989" xsi:nil="true"/>
+    <NotebookType xmlns="82256a1b-9f38-4c4c-91e5-29854cada989" xsi:nil="true"/>
+    <_ip_UnifiedCompliancePolicyProperties xmlns="http://schemas.microsoft.com/sharepoint/v3" xsi:nil="true"/>
+    <Has_Teacher_Only_SectionGroup xmlns="82256a1b-9f38-4c4c-91e5-29854cada989" xsi:nil="true"/>
+    <Math_Settings xmlns="82256a1b-9f38-4c4c-91e5-29854cada989" xsi:nil="true"/>
+    <DefaultSectionNames xmlns="82256a1b-9f38-4c4c-91e5-29854cada989" xsi:nil="true"/>
+    <AppVersion xmlns="82256a1b-9f38-4c4c-91e5-29854cada989" xsi:nil="true"/>
+    <FolderType xmlns="82256a1b-9f38-4c4c-91e5-29854cada989" xsi:nil="true"/>
+    <TeamsChannelId xmlns="82256a1b-9f38-4c4c-91e5-29854cada989" xsi:nil="true"/>
+    <IsNotebookLocked xmlns="82256a1b-9f38-4c4c-91e5-29854cada989" xsi:nil="true"/>
+    <Self_Registration_Enabled xmlns="82256a1b-9f38-4c4c-91e5-29854cada989" xsi:nil="true"/>
+  </documentManagement>
+</p:properties>
+</file>
+
+<file path=customXml/item2.xml><?xml version="1.0" encoding="utf-8"?>
 <ct:contentTypeSchema xmlns:ct="http://schemas.microsoft.com/office/2006/metadata/contentType" xmlns:ma="http://schemas.microsoft.com/office/2006/metadata/properties/metaAttributes" ct:_="" ma:_="" ma:contentTypeName="Document" ma:contentTypeID="0x010100AC977DB636FAC046B39EFB0EDCA79FB9" ma:contentTypeVersion="35" ma:contentTypeDescription="Create a new document." ma:contentTypeScope="" ma:versionID="0f64df24c85279f01587ad2aa5aed291">
   <xsd:schema xmlns:xsd="http://www.w3.org/2001/XMLSchema" xmlns:xs="http://www.w3.org/2001/XMLSchema" xmlns:p="http://schemas.microsoft.com/office/2006/metadata/properties" xmlns:ns1="http://schemas.microsoft.com/sharepoint/v3" xmlns:ns3="9e962e79-3fd0-4a6e-bcbc-b3738a4df2d9" xmlns:ns4="82256a1b-9f38-4c4c-91e5-29854cada989" targetNamespace="http://schemas.microsoft.com/office/2006/metadata/properties" ma:root="true" ma:fieldsID="86f674dd3b581b7c6038a385992766ca" ns1:_="" ns3:_="" ns4:_="">
     <xsd:import namespace="http://schemas.microsoft.com/sharepoint/v3"/>
@@ -1691,59 +1762,6 @@
 </ct:contentTypeSchema>
 </file>
 
-<file path=customXml/item2.xml><?xml version="1.0" encoding="utf-8"?>
-<p:properties xmlns:p="http://schemas.microsoft.com/office/2006/metadata/properties" xmlns:xsi="http://www.w3.org/2001/XMLSchema-instance" xmlns:pc="http://schemas.microsoft.com/office/infopath/2007/PartnerControls">
-  <documentManagement>
-    <Invited_Students xmlns="82256a1b-9f38-4c4c-91e5-29854cada989" xsi:nil="true"/>
-    <_ip_UnifiedCompliancePolicyUIAction xmlns="http://schemas.microsoft.com/sharepoint/v3" xsi:nil="true"/>
-    <CultureName xmlns="82256a1b-9f38-4c4c-91e5-29854cada989" xsi:nil="true"/>
-    <Students xmlns="82256a1b-9f38-4c4c-91e5-29854cada989">
-      <UserInfo>
-        <DisplayName/>
-        <AccountId xsi:nil="true"/>
-        <AccountType/>
-      </UserInfo>
-    </Students>
-    <Templates xmlns="82256a1b-9f38-4c4c-91e5-29854cada989" xsi:nil="true"/>
-    <Owner xmlns="82256a1b-9f38-4c4c-91e5-29854cada989">
-      <UserInfo>
-        <DisplayName/>
-        <AccountId xsi:nil="true"/>
-        <AccountType/>
-      </UserInfo>
-    </Owner>
-    <Teachers xmlns="82256a1b-9f38-4c4c-91e5-29854cada989">
-      <UserInfo>
-        <DisplayName/>
-        <AccountId xsi:nil="true"/>
-        <AccountType/>
-      </UserInfo>
-    </Teachers>
-    <Student_Groups xmlns="82256a1b-9f38-4c4c-91e5-29854cada989">
-      <UserInfo>
-        <DisplayName/>
-        <AccountId xsi:nil="true"/>
-        <AccountType/>
-      </UserInfo>
-    </Student_Groups>
-    <Distribution_Groups xmlns="82256a1b-9f38-4c4c-91e5-29854cada989" xsi:nil="true"/>
-    <Is_Collaboration_Space_Locked xmlns="82256a1b-9f38-4c4c-91e5-29854cada989" xsi:nil="true"/>
-    <Invited_Teachers xmlns="82256a1b-9f38-4c4c-91e5-29854cada989" xsi:nil="true"/>
-    <LMS_Mappings xmlns="82256a1b-9f38-4c4c-91e5-29854cada989" xsi:nil="true"/>
-    <NotebookType xmlns="82256a1b-9f38-4c4c-91e5-29854cada989" xsi:nil="true"/>
-    <_ip_UnifiedCompliancePolicyProperties xmlns="http://schemas.microsoft.com/sharepoint/v3" xsi:nil="true"/>
-    <Has_Teacher_Only_SectionGroup xmlns="82256a1b-9f38-4c4c-91e5-29854cada989" xsi:nil="true"/>
-    <Math_Settings xmlns="82256a1b-9f38-4c4c-91e5-29854cada989" xsi:nil="true"/>
-    <DefaultSectionNames xmlns="82256a1b-9f38-4c4c-91e5-29854cada989" xsi:nil="true"/>
-    <AppVersion xmlns="82256a1b-9f38-4c4c-91e5-29854cada989" xsi:nil="true"/>
-    <FolderType xmlns="82256a1b-9f38-4c4c-91e5-29854cada989" xsi:nil="true"/>
-    <TeamsChannelId xmlns="82256a1b-9f38-4c4c-91e5-29854cada989" xsi:nil="true"/>
-    <IsNotebookLocked xmlns="82256a1b-9f38-4c4c-91e5-29854cada989" xsi:nil="true"/>
-    <Self_Registration_Enabled xmlns="82256a1b-9f38-4c4c-91e5-29854cada989" xsi:nil="true"/>
-  </documentManagement>
-</p:properties>
-</file>
-
 <file path=customXml/item3.xml><?xml version="1.0" encoding="utf-8"?>
 <?mso-contentType ?>
 <FormTemplates xmlns="http://schemas.microsoft.com/sharepoint/v3/contenttype/forms">
@@ -1754,6 +1772,17 @@
 </file>
 
 <file path=customXml/itemProps1.xml><?xml version="1.0" encoding="utf-8"?>
+<ds:datastoreItem xmlns:ds="http://schemas.openxmlformats.org/officeDocument/2006/customXml" ds:itemID="{A7B6D8A2-0BF9-44CD-8726-775300BCAE19}">
+  <ds:schemaRefs>
+    <ds:schemaRef ds:uri="http://schemas.microsoft.com/office/2006/metadata/properties"/>
+    <ds:schemaRef ds:uri="http://schemas.microsoft.com/office/infopath/2007/PartnerControls"/>
+    <ds:schemaRef ds:uri="82256a1b-9f38-4c4c-91e5-29854cada989"/>
+    <ds:schemaRef ds:uri="http://schemas.microsoft.com/sharepoint/v3"/>
+  </ds:schemaRefs>
+</ds:datastoreItem>
+</file>
+
+<file path=customXml/itemProps2.xml><?xml version="1.0" encoding="utf-8"?>
 <ds:datastoreItem xmlns:ds="http://schemas.openxmlformats.org/officeDocument/2006/customXml" ds:itemID="{B3A53517-14D3-469E-B80F-426F8B4ABBD1}">
   <ds:schemaRefs>
     <ds:schemaRef ds:uri="http://schemas.microsoft.com/office/2006/metadata/contentType"/>
@@ -1773,17 +1802,6 @@
 </ds:datastoreItem>
 </file>
 
-<file path=customXml/itemProps2.xml><?xml version="1.0" encoding="utf-8"?>
-<ds:datastoreItem xmlns:ds="http://schemas.openxmlformats.org/officeDocument/2006/customXml" ds:itemID="{A7B6D8A2-0BF9-44CD-8726-775300BCAE19}">
-  <ds:schemaRefs>
-    <ds:schemaRef ds:uri="http://schemas.microsoft.com/office/2006/metadata/properties"/>
-    <ds:schemaRef ds:uri="http://schemas.microsoft.com/office/infopath/2007/PartnerControls"/>
-    <ds:schemaRef ds:uri="82256a1b-9f38-4c4c-91e5-29854cada989"/>
-    <ds:schemaRef ds:uri="http://schemas.microsoft.com/sharepoint/v3"/>
-  </ds:schemaRefs>
-</ds:datastoreItem>
-</file>
-
 <file path=customXml/itemProps3.xml><?xml version="1.0" encoding="utf-8"?>
 <ds:datastoreItem xmlns:ds="http://schemas.openxmlformats.org/officeDocument/2006/customXml" ds:itemID="{6BC8CCD1-7407-482F-A9C3-75CD6F024822}">
   <ds:schemaRefs>

</xml_diff>

<commit_message>
understood an implementation of [Serializable
</commit_message>
<xml_diff>
--- a/StuffTracking/KyleKing_TimeSheet_Week18.docx
+++ b/StuffTracking/KyleKing_TimeSheet_Week18.docx
@@ -209,6 +209,12 @@
               <w:t>2:50 – 3:15 PM</w:t>
             </w:r>
           </w:p>
+          <w:p/>
+          <w:p>
+            <w:r>
+              <w:t>10:30 – 11:15 PM</w:t>
+            </w:r>
+          </w:p>
         </w:tc>
         <w:tc>
           <w:tcPr>
@@ -228,6 +234,14 @@
           <w:p>
             <w:r>
               <w:t>Looked at Events using ScriptableObjects more closely</w:t>
+            </w:r>
+            <w:r>
+              <w:t>.</w:t>
+            </w:r>
+          </w:p>
+          <w:p>
+            <w:r>
+              <w:t>Read the Unity Documentation for Serializing and ScriptableObjects, tried filling in more of ScriptableObject_attempt</w:t>
             </w:r>
           </w:p>
         </w:tc>
@@ -250,13 +264,31 @@
           <w:tcPr>
             <w:tcW w:w="3117" w:type="dxa"/>
           </w:tcPr>
-          <w:p/>
+          <w:p>
+            <w:r>
+              <w:t>9:05 – 9:50 AM</w:t>
+            </w:r>
+          </w:p>
         </w:tc>
         <w:tc>
           <w:tcPr>
             <w:tcW w:w="3117" w:type="dxa"/>
           </w:tcPr>
-          <w:p/>
+          <w:p>
+            <w:r>
+              <w:t>Even with the KeyCode method, th</w:t>
+            </w:r>
+            <w:r>
+              <w:t xml:space="preserve">e movement issue still persists (looking at the Unite 2017 project on v 2020, must be a keyboard problem or something like that). </w:t>
+            </w:r>
+            <w:r>
+              <w:t xml:space="preserve">The operator keyword is used after the implicit/explicit keyword, before the return type, with the method having no name; calls the method when the variable with the Object is called without </w:t>
+            </w:r>
+            <w:r>
+              <w:lastRenderedPageBreak/>
+              <w:t>a specific method, returning the return type after the operation stuff is done.</w:t>
+            </w:r>
+          </w:p>
         </w:tc>
       </w:tr>
       <w:tr>
@@ -266,6 +298,7 @@
           </w:tcPr>
           <w:p>
             <w:r>
+              <w:lastRenderedPageBreak/>
               <w:t>1/</w:t>
             </w:r>
             <w:r>
@@ -1282,59 +1315,6 @@
 </file>
 
 <file path=customXml/item1.xml><?xml version="1.0" encoding="utf-8"?>
-<p:properties xmlns:p="http://schemas.microsoft.com/office/2006/metadata/properties" xmlns:xsi="http://www.w3.org/2001/XMLSchema-instance" xmlns:pc="http://schemas.microsoft.com/office/infopath/2007/PartnerControls">
-  <documentManagement>
-    <Invited_Students xmlns="82256a1b-9f38-4c4c-91e5-29854cada989" xsi:nil="true"/>
-    <_ip_UnifiedCompliancePolicyUIAction xmlns="http://schemas.microsoft.com/sharepoint/v3" xsi:nil="true"/>
-    <CultureName xmlns="82256a1b-9f38-4c4c-91e5-29854cada989" xsi:nil="true"/>
-    <Students xmlns="82256a1b-9f38-4c4c-91e5-29854cada989">
-      <UserInfo>
-        <DisplayName/>
-        <AccountId xsi:nil="true"/>
-        <AccountType/>
-      </UserInfo>
-    </Students>
-    <Templates xmlns="82256a1b-9f38-4c4c-91e5-29854cada989" xsi:nil="true"/>
-    <Owner xmlns="82256a1b-9f38-4c4c-91e5-29854cada989">
-      <UserInfo>
-        <DisplayName/>
-        <AccountId xsi:nil="true"/>
-        <AccountType/>
-      </UserInfo>
-    </Owner>
-    <Teachers xmlns="82256a1b-9f38-4c4c-91e5-29854cada989">
-      <UserInfo>
-        <DisplayName/>
-        <AccountId xsi:nil="true"/>
-        <AccountType/>
-      </UserInfo>
-    </Teachers>
-    <Student_Groups xmlns="82256a1b-9f38-4c4c-91e5-29854cada989">
-      <UserInfo>
-        <DisplayName/>
-        <AccountId xsi:nil="true"/>
-        <AccountType/>
-      </UserInfo>
-    </Student_Groups>
-    <Distribution_Groups xmlns="82256a1b-9f38-4c4c-91e5-29854cada989" xsi:nil="true"/>
-    <Is_Collaboration_Space_Locked xmlns="82256a1b-9f38-4c4c-91e5-29854cada989" xsi:nil="true"/>
-    <Invited_Teachers xmlns="82256a1b-9f38-4c4c-91e5-29854cada989" xsi:nil="true"/>
-    <LMS_Mappings xmlns="82256a1b-9f38-4c4c-91e5-29854cada989" xsi:nil="true"/>
-    <NotebookType xmlns="82256a1b-9f38-4c4c-91e5-29854cada989" xsi:nil="true"/>
-    <_ip_UnifiedCompliancePolicyProperties xmlns="http://schemas.microsoft.com/sharepoint/v3" xsi:nil="true"/>
-    <Has_Teacher_Only_SectionGroup xmlns="82256a1b-9f38-4c4c-91e5-29854cada989" xsi:nil="true"/>
-    <Math_Settings xmlns="82256a1b-9f38-4c4c-91e5-29854cada989" xsi:nil="true"/>
-    <DefaultSectionNames xmlns="82256a1b-9f38-4c4c-91e5-29854cada989" xsi:nil="true"/>
-    <AppVersion xmlns="82256a1b-9f38-4c4c-91e5-29854cada989" xsi:nil="true"/>
-    <FolderType xmlns="82256a1b-9f38-4c4c-91e5-29854cada989" xsi:nil="true"/>
-    <TeamsChannelId xmlns="82256a1b-9f38-4c4c-91e5-29854cada989" xsi:nil="true"/>
-    <IsNotebookLocked xmlns="82256a1b-9f38-4c4c-91e5-29854cada989" xsi:nil="true"/>
-    <Self_Registration_Enabled xmlns="82256a1b-9f38-4c4c-91e5-29854cada989" xsi:nil="true"/>
-  </documentManagement>
-</p:properties>
-</file>
-
-<file path=customXml/item2.xml><?xml version="1.0" encoding="utf-8"?>
 <ct:contentTypeSchema xmlns:ct="http://schemas.microsoft.com/office/2006/metadata/contentType" xmlns:ma="http://schemas.microsoft.com/office/2006/metadata/properties/metaAttributes" ct:_="" ma:_="" ma:contentTypeName="Document" ma:contentTypeID="0x010100AC977DB636FAC046B39EFB0EDCA79FB9" ma:contentTypeVersion="35" ma:contentTypeDescription="Create a new document." ma:contentTypeScope="" ma:versionID="0f64df24c85279f01587ad2aa5aed291">
   <xsd:schema xmlns:xsd="http://www.w3.org/2001/XMLSchema" xmlns:xs="http://www.w3.org/2001/XMLSchema" xmlns:p="http://schemas.microsoft.com/office/2006/metadata/properties" xmlns:ns1="http://schemas.microsoft.com/sharepoint/v3" xmlns:ns3="9e962e79-3fd0-4a6e-bcbc-b3738a4df2d9" xmlns:ns4="82256a1b-9f38-4c4c-91e5-29854cada989" targetNamespace="http://schemas.microsoft.com/office/2006/metadata/properties" ma:root="true" ma:fieldsID="86f674dd3b581b7c6038a385992766ca" ns1:_="" ns3:_="" ns4:_="">
     <xsd:import namespace="http://schemas.microsoft.com/sharepoint/v3"/>
@@ -1762,6 +1742,59 @@
 </ct:contentTypeSchema>
 </file>
 
+<file path=customXml/item2.xml><?xml version="1.0" encoding="utf-8"?>
+<p:properties xmlns:p="http://schemas.microsoft.com/office/2006/metadata/properties" xmlns:xsi="http://www.w3.org/2001/XMLSchema-instance" xmlns:pc="http://schemas.microsoft.com/office/infopath/2007/PartnerControls">
+  <documentManagement>
+    <Invited_Students xmlns="82256a1b-9f38-4c4c-91e5-29854cada989" xsi:nil="true"/>
+    <_ip_UnifiedCompliancePolicyUIAction xmlns="http://schemas.microsoft.com/sharepoint/v3" xsi:nil="true"/>
+    <CultureName xmlns="82256a1b-9f38-4c4c-91e5-29854cada989" xsi:nil="true"/>
+    <Students xmlns="82256a1b-9f38-4c4c-91e5-29854cada989">
+      <UserInfo>
+        <DisplayName/>
+        <AccountId xsi:nil="true"/>
+        <AccountType/>
+      </UserInfo>
+    </Students>
+    <Templates xmlns="82256a1b-9f38-4c4c-91e5-29854cada989" xsi:nil="true"/>
+    <Owner xmlns="82256a1b-9f38-4c4c-91e5-29854cada989">
+      <UserInfo>
+        <DisplayName/>
+        <AccountId xsi:nil="true"/>
+        <AccountType/>
+      </UserInfo>
+    </Owner>
+    <Teachers xmlns="82256a1b-9f38-4c4c-91e5-29854cada989">
+      <UserInfo>
+        <DisplayName/>
+        <AccountId xsi:nil="true"/>
+        <AccountType/>
+      </UserInfo>
+    </Teachers>
+    <Student_Groups xmlns="82256a1b-9f38-4c4c-91e5-29854cada989">
+      <UserInfo>
+        <DisplayName/>
+        <AccountId xsi:nil="true"/>
+        <AccountType/>
+      </UserInfo>
+    </Student_Groups>
+    <Distribution_Groups xmlns="82256a1b-9f38-4c4c-91e5-29854cada989" xsi:nil="true"/>
+    <Is_Collaboration_Space_Locked xmlns="82256a1b-9f38-4c4c-91e5-29854cada989" xsi:nil="true"/>
+    <Invited_Teachers xmlns="82256a1b-9f38-4c4c-91e5-29854cada989" xsi:nil="true"/>
+    <LMS_Mappings xmlns="82256a1b-9f38-4c4c-91e5-29854cada989" xsi:nil="true"/>
+    <NotebookType xmlns="82256a1b-9f38-4c4c-91e5-29854cada989" xsi:nil="true"/>
+    <_ip_UnifiedCompliancePolicyProperties xmlns="http://schemas.microsoft.com/sharepoint/v3" xsi:nil="true"/>
+    <Has_Teacher_Only_SectionGroup xmlns="82256a1b-9f38-4c4c-91e5-29854cada989" xsi:nil="true"/>
+    <Math_Settings xmlns="82256a1b-9f38-4c4c-91e5-29854cada989" xsi:nil="true"/>
+    <DefaultSectionNames xmlns="82256a1b-9f38-4c4c-91e5-29854cada989" xsi:nil="true"/>
+    <AppVersion xmlns="82256a1b-9f38-4c4c-91e5-29854cada989" xsi:nil="true"/>
+    <FolderType xmlns="82256a1b-9f38-4c4c-91e5-29854cada989" xsi:nil="true"/>
+    <TeamsChannelId xmlns="82256a1b-9f38-4c4c-91e5-29854cada989" xsi:nil="true"/>
+    <IsNotebookLocked xmlns="82256a1b-9f38-4c4c-91e5-29854cada989" xsi:nil="true"/>
+    <Self_Registration_Enabled xmlns="82256a1b-9f38-4c4c-91e5-29854cada989" xsi:nil="true"/>
+  </documentManagement>
+</p:properties>
+</file>
+
 <file path=customXml/item3.xml><?xml version="1.0" encoding="utf-8"?>
 <?mso-contentType ?>
 <FormTemplates xmlns="http://schemas.microsoft.com/sharepoint/v3/contenttype/forms">
@@ -1772,17 +1805,6 @@
 </file>
 
 <file path=customXml/itemProps1.xml><?xml version="1.0" encoding="utf-8"?>
-<ds:datastoreItem xmlns:ds="http://schemas.openxmlformats.org/officeDocument/2006/customXml" ds:itemID="{A7B6D8A2-0BF9-44CD-8726-775300BCAE19}">
-  <ds:schemaRefs>
-    <ds:schemaRef ds:uri="http://schemas.microsoft.com/office/2006/metadata/properties"/>
-    <ds:schemaRef ds:uri="http://schemas.microsoft.com/office/infopath/2007/PartnerControls"/>
-    <ds:schemaRef ds:uri="82256a1b-9f38-4c4c-91e5-29854cada989"/>
-    <ds:schemaRef ds:uri="http://schemas.microsoft.com/sharepoint/v3"/>
-  </ds:schemaRefs>
-</ds:datastoreItem>
-</file>
-
-<file path=customXml/itemProps2.xml><?xml version="1.0" encoding="utf-8"?>
 <ds:datastoreItem xmlns:ds="http://schemas.openxmlformats.org/officeDocument/2006/customXml" ds:itemID="{B3A53517-14D3-469E-B80F-426F8B4ABBD1}">
   <ds:schemaRefs>
     <ds:schemaRef ds:uri="http://schemas.microsoft.com/office/2006/metadata/contentType"/>
@@ -1802,6 +1824,17 @@
 </ds:datastoreItem>
 </file>
 
+<file path=customXml/itemProps2.xml><?xml version="1.0" encoding="utf-8"?>
+<ds:datastoreItem xmlns:ds="http://schemas.openxmlformats.org/officeDocument/2006/customXml" ds:itemID="{A7B6D8A2-0BF9-44CD-8726-775300BCAE19}">
+  <ds:schemaRefs>
+    <ds:schemaRef ds:uri="http://schemas.microsoft.com/office/2006/metadata/properties"/>
+    <ds:schemaRef ds:uri="http://schemas.microsoft.com/office/infopath/2007/PartnerControls"/>
+    <ds:schemaRef ds:uri="82256a1b-9f38-4c4c-91e5-29854cada989"/>
+    <ds:schemaRef ds:uri="http://schemas.microsoft.com/sharepoint/v3"/>
+  </ds:schemaRefs>
+</ds:datastoreItem>
+</file>
+
 <file path=customXml/itemProps3.xml><?xml version="1.0" encoding="utf-8"?>
 <ds:datastoreItem xmlns:ds="http://schemas.openxmlformats.org/officeDocument/2006/customXml" ds:itemID="{6BC8CCD1-7407-482F-A9C3-75CD6F024822}">
   <ds:schemaRefs>

</xml_diff>

<commit_message>
tested Input.GetAxisRaw in Unite demo
</commit_message>
<xml_diff>
--- a/StuffTracking/KyleKing_TimeSheet_Week18.docx
+++ b/StuffTracking/KyleKing_TimeSheet_Week18.docx
@@ -269,6 +269,25 @@
               <w:t>9:05 – 9:50 AM</w:t>
             </w:r>
           </w:p>
+          <w:p/>
+          <w:p/>
+          <w:p/>
+          <w:p/>
+          <w:p/>
+          <w:p/>
+          <w:p/>
+          <w:p/>
+          <w:p/>
+          <w:p/>
+          <w:p/>
+          <w:p/>
+          <w:p/>
+          <w:p/>
+          <w:p>
+            <w:r>
+              <w:t>2:50 – 3:15 PM</w:t>
+            </w:r>
+          </w:p>
         </w:tc>
         <w:tc>
           <w:tcPr>
@@ -276,6 +295,7 @@
           </w:tcPr>
           <w:p>
             <w:r>
+              <w:lastRenderedPageBreak/>
               <w:t>Even with the KeyCode method, th</w:t>
             </w:r>
             <w:r>
@@ -287,6 +307,11 @@
             <w:r>
               <w:lastRenderedPageBreak/>
               <w:t>a specific method, returning the return type after the operation stuff is done.</w:t>
+            </w:r>
+          </w:p>
+          <w:p>
+            <w:r>
+              <w:t>Temporarily rewrote the KeyboardInput script of the Unite 2017 demo.</w:t>
             </w:r>
           </w:p>
         </w:tc>
@@ -1315,6 +1340,59 @@
 </file>
 
 <file path=customXml/item1.xml><?xml version="1.0" encoding="utf-8"?>
+<p:properties xmlns:p="http://schemas.microsoft.com/office/2006/metadata/properties" xmlns:xsi="http://www.w3.org/2001/XMLSchema-instance" xmlns:pc="http://schemas.microsoft.com/office/infopath/2007/PartnerControls">
+  <documentManagement>
+    <Invited_Students xmlns="82256a1b-9f38-4c4c-91e5-29854cada989" xsi:nil="true"/>
+    <_ip_UnifiedCompliancePolicyUIAction xmlns="http://schemas.microsoft.com/sharepoint/v3" xsi:nil="true"/>
+    <CultureName xmlns="82256a1b-9f38-4c4c-91e5-29854cada989" xsi:nil="true"/>
+    <Students xmlns="82256a1b-9f38-4c4c-91e5-29854cada989">
+      <UserInfo>
+        <DisplayName/>
+        <AccountId xsi:nil="true"/>
+        <AccountType/>
+      </UserInfo>
+    </Students>
+    <Templates xmlns="82256a1b-9f38-4c4c-91e5-29854cada989" xsi:nil="true"/>
+    <Owner xmlns="82256a1b-9f38-4c4c-91e5-29854cada989">
+      <UserInfo>
+        <DisplayName/>
+        <AccountId xsi:nil="true"/>
+        <AccountType/>
+      </UserInfo>
+    </Owner>
+    <Teachers xmlns="82256a1b-9f38-4c4c-91e5-29854cada989">
+      <UserInfo>
+        <DisplayName/>
+        <AccountId xsi:nil="true"/>
+        <AccountType/>
+      </UserInfo>
+    </Teachers>
+    <Student_Groups xmlns="82256a1b-9f38-4c4c-91e5-29854cada989">
+      <UserInfo>
+        <DisplayName/>
+        <AccountId xsi:nil="true"/>
+        <AccountType/>
+      </UserInfo>
+    </Student_Groups>
+    <Distribution_Groups xmlns="82256a1b-9f38-4c4c-91e5-29854cada989" xsi:nil="true"/>
+    <Is_Collaboration_Space_Locked xmlns="82256a1b-9f38-4c4c-91e5-29854cada989" xsi:nil="true"/>
+    <Invited_Teachers xmlns="82256a1b-9f38-4c4c-91e5-29854cada989" xsi:nil="true"/>
+    <LMS_Mappings xmlns="82256a1b-9f38-4c4c-91e5-29854cada989" xsi:nil="true"/>
+    <NotebookType xmlns="82256a1b-9f38-4c4c-91e5-29854cada989" xsi:nil="true"/>
+    <_ip_UnifiedCompliancePolicyProperties xmlns="http://schemas.microsoft.com/sharepoint/v3" xsi:nil="true"/>
+    <Has_Teacher_Only_SectionGroup xmlns="82256a1b-9f38-4c4c-91e5-29854cada989" xsi:nil="true"/>
+    <Math_Settings xmlns="82256a1b-9f38-4c4c-91e5-29854cada989" xsi:nil="true"/>
+    <DefaultSectionNames xmlns="82256a1b-9f38-4c4c-91e5-29854cada989" xsi:nil="true"/>
+    <AppVersion xmlns="82256a1b-9f38-4c4c-91e5-29854cada989" xsi:nil="true"/>
+    <FolderType xmlns="82256a1b-9f38-4c4c-91e5-29854cada989" xsi:nil="true"/>
+    <TeamsChannelId xmlns="82256a1b-9f38-4c4c-91e5-29854cada989" xsi:nil="true"/>
+    <IsNotebookLocked xmlns="82256a1b-9f38-4c4c-91e5-29854cada989" xsi:nil="true"/>
+    <Self_Registration_Enabled xmlns="82256a1b-9f38-4c4c-91e5-29854cada989" xsi:nil="true"/>
+  </documentManagement>
+</p:properties>
+</file>
+
+<file path=customXml/item2.xml><?xml version="1.0" encoding="utf-8"?>
 <ct:contentTypeSchema xmlns:ct="http://schemas.microsoft.com/office/2006/metadata/contentType" xmlns:ma="http://schemas.microsoft.com/office/2006/metadata/properties/metaAttributes" ct:_="" ma:_="" ma:contentTypeName="Document" ma:contentTypeID="0x010100AC977DB636FAC046B39EFB0EDCA79FB9" ma:contentTypeVersion="35" ma:contentTypeDescription="Create a new document." ma:contentTypeScope="" ma:versionID="0f64df24c85279f01587ad2aa5aed291">
   <xsd:schema xmlns:xsd="http://www.w3.org/2001/XMLSchema" xmlns:xs="http://www.w3.org/2001/XMLSchema" xmlns:p="http://schemas.microsoft.com/office/2006/metadata/properties" xmlns:ns1="http://schemas.microsoft.com/sharepoint/v3" xmlns:ns3="9e962e79-3fd0-4a6e-bcbc-b3738a4df2d9" xmlns:ns4="82256a1b-9f38-4c4c-91e5-29854cada989" targetNamespace="http://schemas.microsoft.com/office/2006/metadata/properties" ma:root="true" ma:fieldsID="86f674dd3b581b7c6038a385992766ca" ns1:_="" ns3:_="" ns4:_="">
     <xsd:import namespace="http://schemas.microsoft.com/sharepoint/v3"/>
@@ -1742,59 +1820,6 @@
 </ct:contentTypeSchema>
 </file>
 
-<file path=customXml/item2.xml><?xml version="1.0" encoding="utf-8"?>
-<p:properties xmlns:p="http://schemas.microsoft.com/office/2006/metadata/properties" xmlns:xsi="http://www.w3.org/2001/XMLSchema-instance" xmlns:pc="http://schemas.microsoft.com/office/infopath/2007/PartnerControls">
-  <documentManagement>
-    <Invited_Students xmlns="82256a1b-9f38-4c4c-91e5-29854cada989" xsi:nil="true"/>
-    <_ip_UnifiedCompliancePolicyUIAction xmlns="http://schemas.microsoft.com/sharepoint/v3" xsi:nil="true"/>
-    <CultureName xmlns="82256a1b-9f38-4c4c-91e5-29854cada989" xsi:nil="true"/>
-    <Students xmlns="82256a1b-9f38-4c4c-91e5-29854cada989">
-      <UserInfo>
-        <DisplayName/>
-        <AccountId xsi:nil="true"/>
-        <AccountType/>
-      </UserInfo>
-    </Students>
-    <Templates xmlns="82256a1b-9f38-4c4c-91e5-29854cada989" xsi:nil="true"/>
-    <Owner xmlns="82256a1b-9f38-4c4c-91e5-29854cada989">
-      <UserInfo>
-        <DisplayName/>
-        <AccountId xsi:nil="true"/>
-        <AccountType/>
-      </UserInfo>
-    </Owner>
-    <Teachers xmlns="82256a1b-9f38-4c4c-91e5-29854cada989">
-      <UserInfo>
-        <DisplayName/>
-        <AccountId xsi:nil="true"/>
-        <AccountType/>
-      </UserInfo>
-    </Teachers>
-    <Student_Groups xmlns="82256a1b-9f38-4c4c-91e5-29854cada989">
-      <UserInfo>
-        <DisplayName/>
-        <AccountId xsi:nil="true"/>
-        <AccountType/>
-      </UserInfo>
-    </Student_Groups>
-    <Distribution_Groups xmlns="82256a1b-9f38-4c4c-91e5-29854cada989" xsi:nil="true"/>
-    <Is_Collaboration_Space_Locked xmlns="82256a1b-9f38-4c4c-91e5-29854cada989" xsi:nil="true"/>
-    <Invited_Teachers xmlns="82256a1b-9f38-4c4c-91e5-29854cada989" xsi:nil="true"/>
-    <LMS_Mappings xmlns="82256a1b-9f38-4c4c-91e5-29854cada989" xsi:nil="true"/>
-    <NotebookType xmlns="82256a1b-9f38-4c4c-91e5-29854cada989" xsi:nil="true"/>
-    <_ip_UnifiedCompliancePolicyProperties xmlns="http://schemas.microsoft.com/sharepoint/v3" xsi:nil="true"/>
-    <Has_Teacher_Only_SectionGroup xmlns="82256a1b-9f38-4c4c-91e5-29854cada989" xsi:nil="true"/>
-    <Math_Settings xmlns="82256a1b-9f38-4c4c-91e5-29854cada989" xsi:nil="true"/>
-    <DefaultSectionNames xmlns="82256a1b-9f38-4c4c-91e5-29854cada989" xsi:nil="true"/>
-    <AppVersion xmlns="82256a1b-9f38-4c4c-91e5-29854cada989" xsi:nil="true"/>
-    <FolderType xmlns="82256a1b-9f38-4c4c-91e5-29854cada989" xsi:nil="true"/>
-    <TeamsChannelId xmlns="82256a1b-9f38-4c4c-91e5-29854cada989" xsi:nil="true"/>
-    <IsNotebookLocked xmlns="82256a1b-9f38-4c4c-91e5-29854cada989" xsi:nil="true"/>
-    <Self_Registration_Enabled xmlns="82256a1b-9f38-4c4c-91e5-29854cada989" xsi:nil="true"/>
-  </documentManagement>
-</p:properties>
-</file>
-
 <file path=customXml/item3.xml><?xml version="1.0" encoding="utf-8"?>
 <?mso-contentType ?>
 <FormTemplates xmlns="http://schemas.microsoft.com/sharepoint/v3/contenttype/forms">
@@ -1805,6 +1830,17 @@
 </file>
 
 <file path=customXml/itemProps1.xml><?xml version="1.0" encoding="utf-8"?>
+<ds:datastoreItem xmlns:ds="http://schemas.openxmlformats.org/officeDocument/2006/customXml" ds:itemID="{A7B6D8A2-0BF9-44CD-8726-775300BCAE19}">
+  <ds:schemaRefs>
+    <ds:schemaRef ds:uri="http://schemas.microsoft.com/office/2006/metadata/properties"/>
+    <ds:schemaRef ds:uri="http://schemas.microsoft.com/office/infopath/2007/PartnerControls"/>
+    <ds:schemaRef ds:uri="82256a1b-9f38-4c4c-91e5-29854cada989"/>
+    <ds:schemaRef ds:uri="http://schemas.microsoft.com/sharepoint/v3"/>
+  </ds:schemaRefs>
+</ds:datastoreItem>
+</file>
+
+<file path=customXml/itemProps2.xml><?xml version="1.0" encoding="utf-8"?>
 <ds:datastoreItem xmlns:ds="http://schemas.openxmlformats.org/officeDocument/2006/customXml" ds:itemID="{B3A53517-14D3-469E-B80F-426F8B4ABBD1}">
   <ds:schemaRefs>
     <ds:schemaRef ds:uri="http://schemas.microsoft.com/office/2006/metadata/contentType"/>
@@ -1824,17 +1860,6 @@
 </ds:datastoreItem>
 </file>
 
-<file path=customXml/itemProps2.xml><?xml version="1.0" encoding="utf-8"?>
-<ds:datastoreItem xmlns:ds="http://schemas.openxmlformats.org/officeDocument/2006/customXml" ds:itemID="{A7B6D8A2-0BF9-44CD-8726-775300BCAE19}">
-  <ds:schemaRefs>
-    <ds:schemaRef ds:uri="http://schemas.microsoft.com/office/2006/metadata/properties"/>
-    <ds:schemaRef ds:uri="http://schemas.microsoft.com/office/infopath/2007/PartnerControls"/>
-    <ds:schemaRef ds:uri="82256a1b-9f38-4c4c-91e5-29854cada989"/>
-    <ds:schemaRef ds:uri="http://schemas.microsoft.com/sharepoint/v3"/>
-  </ds:schemaRefs>
-</ds:datastoreItem>
-</file>
-
 <file path=customXml/itemProps3.xml><?xml version="1.0" encoding="utf-8"?>
 <ds:datastoreItem xmlns:ds="http://schemas.openxmlformats.org/officeDocument/2006/customXml" ds:itemID="{6BC8CCD1-7407-482F-A9C3-75CD6F024822}">
   <ds:schemaRefs>

</xml_diff>

<commit_message>
final log for this week
</commit_message>
<xml_diff>
--- a/StuffTracking/KyleKing_TimeSheet_Week18.docx
+++ b/StuffTracking/KyleKing_TimeSheet_Week18.docx
@@ -335,13 +335,31 @@
           <w:tcPr>
             <w:tcW w:w="3117" w:type="dxa"/>
           </w:tcPr>
-          <w:p/>
+          <w:p>
+            <w:r>
+              <w:t>9:05 – 9:50 AM</w:t>
+            </w:r>
+          </w:p>
+          <w:p>
+            <w:r>
+              <w:t>2:50 – 3:00 PM</w:t>
+            </w:r>
+          </w:p>
         </w:tc>
         <w:tc>
           <w:tcPr>
             <w:tcW w:w="3117" w:type="dxa"/>
           </w:tcPr>
-          <w:p/>
+          <w:p>
+            <w:r>
+              <w:t>Checked answers for labs.</w:t>
+            </w:r>
+          </w:p>
+          <w:p>
+            <w:r>
+              <w:t>Completed Heaps labs.</w:t>
+            </w:r>
+          </w:p>
         </w:tc>
       </w:tr>
     </w:tbl>
@@ -1340,59 +1358,6 @@
 </file>
 
 <file path=customXml/item1.xml><?xml version="1.0" encoding="utf-8"?>
-<p:properties xmlns:p="http://schemas.microsoft.com/office/2006/metadata/properties" xmlns:xsi="http://www.w3.org/2001/XMLSchema-instance" xmlns:pc="http://schemas.microsoft.com/office/infopath/2007/PartnerControls">
-  <documentManagement>
-    <Invited_Students xmlns="82256a1b-9f38-4c4c-91e5-29854cada989" xsi:nil="true"/>
-    <_ip_UnifiedCompliancePolicyUIAction xmlns="http://schemas.microsoft.com/sharepoint/v3" xsi:nil="true"/>
-    <CultureName xmlns="82256a1b-9f38-4c4c-91e5-29854cada989" xsi:nil="true"/>
-    <Students xmlns="82256a1b-9f38-4c4c-91e5-29854cada989">
-      <UserInfo>
-        <DisplayName/>
-        <AccountId xsi:nil="true"/>
-        <AccountType/>
-      </UserInfo>
-    </Students>
-    <Templates xmlns="82256a1b-9f38-4c4c-91e5-29854cada989" xsi:nil="true"/>
-    <Owner xmlns="82256a1b-9f38-4c4c-91e5-29854cada989">
-      <UserInfo>
-        <DisplayName/>
-        <AccountId xsi:nil="true"/>
-        <AccountType/>
-      </UserInfo>
-    </Owner>
-    <Teachers xmlns="82256a1b-9f38-4c4c-91e5-29854cada989">
-      <UserInfo>
-        <DisplayName/>
-        <AccountId xsi:nil="true"/>
-        <AccountType/>
-      </UserInfo>
-    </Teachers>
-    <Student_Groups xmlns="82256a1b-9f38-4c4c-91e5-29854cada989">
-      <UserInfo>
-        <DisplayName/>
-        <AccountId xsi:nil="true"/>
-        <AccountType/>
-      </UserInfo>
-    </Student_Groups>
-    <Distribution_Groups xmlns="82256a1b-9f38-4c4c-91e5-29854cada989" xsi:nil="true"/>
-    <Is_Collaboration_Space_Locked xmlns="82256a1b-9f38-4c4c-91e5-29854cada989" xsi:nil="true"/>
-    <Invited_Teachers xmlns="82256a1b-9f38-4c4c-91e5-29854cada989" xsi:nil="true"/>
-    <LMS_Mappings xmlns="82256a1b-9f38-4c4c-91e5-29854cada989" xsi:nil="true"/>
-    <NotebookType xmlns="82256a1b-9f38-4c4c-91e5-29854cada989" xsi:nil="true"/>
-    <_ip_UnifiedCompliancePolicyProperties xmlns="http://schemas.microsoft.com/sharepoint/v3" xsi:nil="true"/>
-    <Has_Teacher_Only_SectionGroup xmlns="82256a1b-9f38-4c4c-91e5-29854cada989" xsi:nil="true"/>
-    <Math_Settings xmlns="82256a1b-9f38-4c4c-91e5-29854cada989" xsi:nil="true"/>
-    <DefaultSectionNames xmlns="82256a1b-9f38-4c4c-91e5-29854cada989" xsi:nil="true"/>
-    <AppVersion xmlns="82256a1b-9f38-4c4c-91e5-29854cada989" xsi:nil="true"/>
-    <FolderType xmlns="82256a1b-9f38-4c4c-91e5-29854cada989" xsi:nil="true"/>
-    <TeamsChannelId xmlns="82256a1b-9f38-4c4c-91e5-29854cada989" xsi:nil="true"/>
-    <IsNotebookLocked xmlns="82256a1b-9f38-4c4c-91e5-29854cada989" xsi:nil="true"/>
-    <Self_Registration_Enabled xmlns="82256a1b-9f38-4c4c-91e5-29854cada989" xsi:nil="true"/>
-  </documentManagement>
-</p:properties>
-</file>
-
-<file path=customXml/item2.xml><?xml version="1.0" encoding="utf-8"?>
 <ct:contentTypeSchema xmlns:ct="http://schemas.microsoft.com/office/2006/metadata/contentType" xmlns:ma="http://schemas.microsoft.com/office/2006/metadata/properties/metaAttributes" ct:_="" ma:_="" ma:contentTypeName="Document" ma:contentTypeID="0x010100AC977DB636FAC046B39EFB0EDCA79FB9" ma:contentTypeVersion="35" ma:contentTypeDescription="Create a new document." ma:contentTypeScope="" ma:versionID="0f64df24c85279f01587ad2aa5aed291">
   <xsd:schema xmlns:xsd="http://www.w3.org/2001/XMLSchema" xmlns:xs="http://www.w3.org/2001/XMLSchema" xmlns:p="http://schemas.microsoft.com/office/2006/metadata/properties" xmlns:ns1="http://schemas.microsoft.com/sharepoint/v3" xmlns:ns3="9e962e79-3fd0-4a6e-bcbc-b3738a4df2d9" xmlns:ns4="82256a1b-9f38-4c4c-91e5-29854cada989" targetNamespace="http://schemas.microsoft.com/office/2006/metadata/properties" ma:root="true" ma:fieldsID="86f674dd3b581b7c6038a385992766ca" ns1:_="" ns3:_="" ns4:_="">
     <xsd:import namespace="http://schemas.microsoft.com/sharepoint/v3"/>
@@ -1820,6 +1785,59 @@
 </ct:contentTypeSchema>
 </file>
 
+<file path=customXml/item2.xml><?xml version="1.0" encoding="utf-8"?>
+<p:properties xmlns:p="http://schemas.microsoft.com/office/2006/metadata/properties" xmlns:xsi="http://www.w3.org/2001/XMLSchema-instance" xmlns:pc="http://schemas.microsoft.com/office/infopath/2007/PartnerControls">
+  <documentManagement>
+    <Invited_Students xmlns="82256a1b-9f38-4c4c-91e5-29854cada989" xsi:nil="true"/>
+    <_ip_UnifiedCompliancePolicyUIAction xmlns="http://schemas.microsoft.com/sharepoint/v3" xsi:nil="true"/>
+    <CultureName xmlns="82256a1b-9f38-4c4c-91e5-29854cada989" xsi:nil="true"/>
+    <Students xmlns="82256a1b-9f38-4c4c-91e5-29854cada989">
+      <UserInfo>
+        <DisplayName/>
+        <AccountId xsi:nil="true"/>
+        <AccountType/>
+      </UserInfo>
+    </Students>
+    <Templates xmlns="82256a1b-9f38-4c4c-91e5-29854cada989" xsi:nil="true"/>
+    <Owner xmlns="82256a1b-9f38-4c4c-91e5-29854cada989">
+      <UserInfo>
+        <DisplayName/>
+        <AccountId xsi:nil="true"/>
+        <AccountType/>
+      </UserInfo>
+    </Owner>
+    <Teachers xmlns="82256a1b-9f38-4c4c-91e5-29854cada989">
+      <UserInfo>
+        <DisplayName/>
+        <AccountId xsi:nil="true"/>
+        <AccountType/>
+      </UserInfo>
+    </Teachers>
+    <Student_Groups xmlns="82256a1b-9f38-4c4c-91e5-29854cada989">
+      <UserInfo>
+        <DisplayName/>
+        <AccountId xsi:nil="true"/>
+        <AccountType/>
+      </UserInfo>
+    </Student_Groups>
+    <Distribution_Groups xmlns="82256a1b-9f38-4c4c-91e5-29854cada989" xsi:nil="true"/>
+    <Is_Collaboration_Space_Locked xmlns="82256a1b-9f38-4c4c-91e5-29854cada989" xsi:nil="true"/>
+    <Invited_Teachers xmlns="82256a1b-9f38-4c4c-91e5-29854cada989" xsi:nil="true"/>
+    <LMS_Mappings xmlns="82256a1b-9f38-4c4c-91e5-29854cada989" xsi:nil="true"/>
+    <NotebookType xmlns="82256a1b-9f38-4c4c-91e5-29854cada989" xsi:nil="true"/>
+    <_ip_UnifiedCompliancePolicyProperties xmlns="http://schemas.microsoft.com/sharepoint/v3" xsi:nil="true"/>
+    <Has_Teacher_Only_SectionGroup xmlns="82256a1b-9f38-4c4c-91e5-29854cada989" xsi:nil="true"/>
+    <Math_Settings xmlns="82256a1b-9f38-4c4c-91e5-29854cada989" xsi:nil="true"/>
+    <DefaultSectionNames xmlns="82256a1b-9f38-4c4c-91e5-29854cada989" xsi:nil="true"/>
+    <AppVersion xmlns="82256a1b-9f38-4c4c-91e5-29854cada989" xsi:nil="true"/>
+    <FolderType xmlns="82256a1b-9f38-4c4c-91e5-29854cada989" xsi:nil="true"/>
+    <TeamsChannelId xmlns="82256a1b-9f38-4c4c-91e5-29854cada989" xsi:nil="true"/>
+    <IsNotebookLocked xmlns="82256a1b-9f38-4c4c-91e5-29854cada989" xsi:nil="true"/>
+    <Self_Registration_Enabled xmlns="82256a1b-9f38-4c4c-91e5-29854cada989" xsi:nil="true"/>
+  </documentManagement>
+</p:properties>
+</file>
+
 <file path=customXml/item3.xml><?xml version="1.0" encoding="utf-8"?>
 <?mso-contentType ?>
 <FormTemplates xmlns="http://schemas.microsoft.com/sharepoint/v3/contenttype/forms">
@@ -1830,17 +1848,6 @@
 </file>
 
 <file path=customXml/itemProps1.xml><?xml version="1.0" encoding="utf-8"?>
-<ds:datastoreItem xmlns:ds="http://schemas.openxmlformats.org/officeDocument/2006/customXml" ds:itemID="{A7B6D8A2-0BF9-44CD-8726-775300BCAE19}">
-  <ds:schemaRefs>
-    <ds:schemaRef ds:uri="http://schemas.microsoft.com/office/2006/metadata/properties"/>
-    <ds:schemaRef ds:uri="http://schemas.microsoft.com/office/infopath/2007/PartnerControls"/>
-    <ds:schemaRef ds:uri="82256a1b-9f38-4c4c-91e5-29854cada989"/>
-    <ds:schemaRef ds:uri="http://schemas.microsoft.com/sharepoint/v3"/>
-  </ds:schemaRefs>
-</ds:datastoreItem>
-</file>
-
-<file path=customXml/itemProps2.xml><?xml version="1.0" encoding="utf-8"?>
 <ds:datastoreItem xmlns:ds="http://schemas.openxmlformats.org/officeDocument/2006/customXml" ds:itemID="{B3A53517-14D3-469E-B80F-426F8B4ABBD1}">
   <ds:schemaRefs>
     <ds:schemaRef ds:uri="http://schemas.microsoft.com/office/2006/metadata/contentType"/>
@@ -1860,6 +1867,17 @@
 </ds:datastoreItem>
 </file>
 
+<file path=customXml/itemProps2.xml><?xml version="1.0" encoding="utf-8"?>
+<ds:datastoreItem xmlns:ds="http://schemas.openxmlformats.org/officeDocument/2006/customXml" ds:itemID="{A7B6D8A2-0BF9-44CD-8726-775300BCAE19}">
+  <ds:schemaRefs>
+    <ds:schemaRef ds:uri="http://schemas.microsoft.com/office/2006/metadata/properties"/>
+    <ds:schemaRef ds:uri="http://schemas.microsoft.com/office/infopath/2007/PartnerControls"/>
+    <ds:schemaRef ds:uri="82256a1b-9f38-4c4c-91e5-29854cada989"/>
+    <ds:schemaRef ds:uri="http://schemas.microsoft.com/sharepoint/v3"/>
+  </ds:schemaRefs>
+</ds:datastoreItem>
+</file>
+
 <file path=customXml/itemProps3.xml><?xml version="1.0" encoding="utf-8"?>
 <ds:datastoreItem xmlns:ds="http://schemas.openxmlformats.org/officeDocument/2006/customXml" ds:itemID="{6BC8CCD1-7407-482F-A9C3-75CD6F024822}">
   <ds:schemaRefs>

</xml_diff>